<commit_message>
fix some grammar mistakes
</commit_message>
<xml_diff>
--- a/M3 2.1.docx
+++ b/M3 2.1.docx
@@ -1,6 +1,6 @@
 
 <file path=word/document.xml><?xml version="1.0" encoding="utf-8"?>
-<w:document xmlns:wpc="http://schemas.microsoft.com/office/word/2010/wordprocessingCanvas" xmlns:cx="http://schemas.microsoft.com/office/drawing/2014/chartex" xmlns:cx1="http://schemas.microsoft.com/office/drawing/2015/9/8/chartex" xmlns:mc="http://schemas.openxmlformats.org/markup-compatibility/2006" xmlns:o="urn:schemas-microsoft-com:office:office" xmlns:r="http://schemas.openxmlformats.org/officeDocument/2006/relationships" xmlns:m="http://schemas.openxmlformats.org/officeDocument/2006/math" xmlns:v="urn:schemas-microsoft-com:vml" xmlns:wp14="http://schemas.microsoft.com/office/word/2010/wordprocessingDrawing" xmlns:wp="http://schemas.openxmlformats.org/drawingml/2006/wordprocessingDrawing" xmlns:w10="urn:schemas-microsoft-com:office:word" xmlns:w="http://schemas.openxmlformats.org/wordprocessingml/2006/main" xmlns:w14="http://schemas.microsoft.com/office/word/2010/wordml" xmlns:w15="http://schemas.microsoft.com/office/word/2012/wordml" xmlns:w16se="http://schemas.microsoft.com/office/word/2015/wordml/symex" xmlns:wpg="http://schemas.microsoft.com/office/word/2010/wordprocessingGroup" xmlns:wpi="http://schemas.microsoft.com/office/word/2010/wordprocessingInk" xmlns:wne="http://schemas.microsoft.com/office/word/2006/wordml" xmlns:wps="http://schemas.microsoft.com/office/word/2010/wordprocessingShape" mc:Ignorable="w14 w15 w16se wp14">
+<w:document xmlns:wpc="http://schemas.microsoft.com/office/word/2010/wordprocessingCanvas" xmlns:cx="http://schemas.microsoft.com/office/drawing/2014/chartex" xmlns:cx1="http://schemas.microsoft.com/office/drawing/2015/9/8/chartex" xmlns:cx2="http://schemas.microsoft.com/office/drawing/2015/10/21/chartex" xmlns:cx3="http://schemas.microsoft.com/office/drawing/2016/5/9/chartex" xmlns:cx4="http://schemas.microsoft.com/office/drawing/2016/5/10/chartex" xmlns:cx5="http://schemas.microsoft.com/office/drawing/2016/5/11/chartex" xmlns:cx6="http://schemas.microsoft.com/office/drawing/2016/5/12/chartex" xmlns:cx7="http://schemas.microsoft.com/office/drawing/2016/5/13/chartex" xmlns:cx8="http://schemas.microsoft.com/office/drawing/2016/5/14/chartex" xmlns:mc="http://schemas.openxmlformats.org/markup-compatibility/2006" xmlns:o="urn:schemas-microsoft-com:office:office" xmlns:r="http://schemas.openxmlformats.org/officeDocument/2006/relationships" xmlns:m="http://schemas.openxmlformats.org/officeDocument/2006/math" xmlns:v="urn:schemas-microsoft-com:vml" xmlns:wp14="http://schemas.microsoft.com/office/word/2010/wordprocessingDrawing" xmlns:wp="http://schemas.openxmlformats.org/drawingml/2006/wordprocessingDrawing" xmlns:w10="urn:schemas-microsoft-com:office:word" xmlns:w="http://schemas.openxmlformats.org/wordprocessingml/2006/main" xmlns:w14="http://schemas.microsoft.com/office/word/2010/wordml" xmlns:w15="http://schemas.microsoft.com/office/word/2012/wordml" xmlns:w16se="http://schemas.microsoft.com/office/word/2015/wordml/symex" xmlns:wpg="http://schemas.microsoft.com/office/word/2010/wordprocessingGroup" xmlns:wpi="http://schemas.microsoft.com/office/word/2010/wordprocessingInk" xmlns:wne="http://schemas.microsoft.com/office/word/2006/wordml" xmlns:wps="http://schemas.microsoft.com/office/word/2010/wordprocessingShape" mc:Ignorable="w14 w15 w16se wp14">
   <w:body>
     <w:p>
       <w:r>
@@ -24,7 +24,6 @@
           <w:b/>
         </w:rPr>
       </w:pPr>
-      <w:proofErr w:type="gramStart"/>
       <w:r>
         <w:rPr>
           <w:rStyle w:val="fontstyle01"/>
@@ -38,31 +37,7 @@
           <w:rStyle w:val="fontstyle01"/>
           <w:b/>
         </w:rPr>
-        <w:t>,</w:t>
-      </w:r>
-      <w:proofErr w:type="gramEnd"/>
-      <w:r>
-        <w:rPr>
-          <w:rStyle w:val="fontstyle01"/>
-          <w:b/>
-        </w:rPr>
-        <w:t xml:space="preserve"> </w:t>
-      </w:r>
-      <w:proofErr w:type="gramStart"/>
-      <w:r>
-        <w:rPr>
-          <w:rStyle w:val="fontstyle01"/>
-          <w:b/>
-        </w:rPr>
-        <w:t>it</w:t>
-      </w:r>
-      <w:proofErr w:type="gramEnd"/>
-      <w:r>
-        <w:rPr>
-          <w:rStyle w:val="fontstyle01"/>
-          <w:b/>
-        </w:rPr>
-        <w:t xml:space="preserve"> is possible to transmit all of the data in the sender’s buffer to the receiver’s buffer.</w:t>
+        <w:t>, it is possible to transmit all of the data in the sender’s buffer to the receiver’s buffer.</w:t>
       </w:r>
     </w:p>
     <w:p>
@@ -74,13 +49,8 @@
       <w:pPr>
         <w:ind w:firstLine="720"/>
       </w:pPr>
-      <w:proofErr w:type="gramStart"/>
-      <w:r>
-        <w:t>run</w:t>
-      </w:r>
-      <w:proofErr w:type="gramEnd"/>
-      <w:r>
-        <w:t xml:space="preserve"> </w:t>
+      <w:r>
+        <w:t xml:space="preserve">run </w:t>
       </w:r>
       <w:proofErr w:type="spellStart"/>
       <w:r>
@@ -88,7 +58,16 @@
       </w:r>
       <w:proofErr w:type="spellEnd"/>
       <w:r>
-        <w:t xml:space="preserve"> for 10 but 7 Time, exactly 1 </w:t>
+        <w:t xml:space="preserve"> for </w:t>
+      </w:r>
+      <w:r>
+        <w:rPr>
+          <w:noProof/>
+        </w:rPr>
+        <w:t>10</w:t>
+      </w:r>
+      <w:r>
+        <w:t xml:space="preserve"> but 7 Time, exactly 1 </w:t>
       </w:r>
       <w:proofErr w:type="spellStart"/>
       <w:r>
@@ -103,13 +82,8 @@
     </w:p>
     <w:p>
       <w:r>
-        <w:t xml:space="preserve">Time </w:t>
-      </w:r>
-      <w:proofErr w:type="gramStart"/>
-      <w:r>
-        <w:t>0</w:t>
-      </w:r>
-      <w:proofErr w:type="gramEnd"/>
+        <w:t>Time 0</w:t>
+      </w:r>
     </w:p>
     <w:p>
       <w:r>
@@ -173,23 +147,31 @@
     </w:p>
     <w:p>
       <w:r>
-        <w:t xml:space="preserve">Sender state is Wait for call from above and sequence number is </w:t>
-      </w:r>
-      <w:proofErr w:type="gramStart"/>
-      <w:r>
-        <w:t>0</w:t>
-      </w:r>
-      <w:proofErr w:type="gramEnd"/>
-    </w:p>
-    <w:p>
-      <w:r>
-        <w:t xml:space="preserve">Receiver state is Wait for from below and sequence number is </w:t>
-      </w:r>
-      <w:proofErr w:type="gramStart"/>
-      <w:r>
-        <w:t>0</w:t>
-      </w:r>
-      <w:proofErr w:type="gramEnd"/>
+        <w:t xml:space="preserve">Sender state is Wait for call from </w:t>
+      </w:r>
+      <w:r>
+        <w:rPr>
+          <w:noProof/>
+        </w:rPr>
+        <w:t>above</w:t>
+      </w:r>
+      <w:r>
+        <w:t xml:space="preserve"> and sequence number is 0</w:t>
+      </w:r>
+    </w:p>
+    <w:p>
+      <w:r>
+        <w:t xml:space="preserve">Receiver state is Wait for from </w:t>
+      </w:r>
+      <w:r>
+        <w:rPr>
+          <w:noProof/>
+        </w:rPr>
+        <w:t>below</w:t>
+      </w:r>
+      <w:r>
+        <w:t xml:space="preserve"> and sequence number is 0</w:t>
+      </w:r>
     </w:p>
     <w:p>
       <w:r>
@@ -267,23 +249,46 @@
     </w:p>
     <w:p>
       <w:r>
-        <w:t xml:space="preserve">Sender state change to Wait from ACK or </w:t>
-      </w:r>
-      <w:proofErr w:type="spellStart"/>
-      <w:r>
-        <w:t>NAk</w:t>
-      </w:r>
-      <w:proofErr w:type="spellEnd"/>
-      <w:r>
-        <w:t xml:space="preserve"> and sequence number is still </w:t>
-      </w:r>
-      <w:proofErr w:type="gramStart"/>
-      <w:r>
-        <w:t>0</w:t>
-      </w:r>
-      <w:proofErr w:type="gramEnd"/>
-      <w:r>
-        <w:t>.</w:t>
+        <w:t xml:space="preserve">Sender state change to Wait </w:t>
+      </w:r>
+      <w:r>
+        <w:rPr>
+          <w:noProof/>
+        </w:rPr>
+        <w:t>from</w:t>
+      </w:r>
+      <w:r>
+        <w:t xml:space="preserve"> ACK or </w:t>
+      </w:r>
+      <w:r>
+        <w:rPr>
+          <w:noProof/>
+        </w:rPr>
+        <w:t>NA</w:t>
+      </w:r>
+      <w:r>
+        <w:rPr>
+          <w:noProof/>
+        </w:rPr>
+        <w:t>K</w:t>
+      </w:r>
+      <w:r>
+        <w:t xml:space="preserve"> and</w:t>
+      </w:r>
+      <w:r>
+        <w:t xml:space="preserve"> the</w:t>
+      </w:r>
+      <w:r>
+        <w:t xml:space="preserve"> </w:t>
+      </w:r>
+      <w:r>
+        <w:rPr>
+          <w:noProof/>
+        </w:rPr>
+        <w:t>sequence</w:t>
+      </w:r>
+      <w:r>
+        <w:t xml:space="preserve"> number is still 0.</w:t>
       </w:r>
     </w:p>
     <w:p>
@@ -504,7 +509,19 @@
     </w:p>
     <w:p>
       <w:r>
-        <w:t xml:space="preserve">Sender receives the </w:t>
+        <w:rPr>
+          <w:noProof/>
+        </w:rPr>
+        <w:t>The s</w:t>
+      </w:r>
+      <w:r>
+        <w:rPr>
+          <w:noProof/>
+        </w:rPr>
+        <w:t>ender</w:t>
+      </w:r>
+      <w:r>
+        <w:t xml:space="preserve"> receives the </w:t>
       </w:r>
       <w:proofErr w:type="spellStart"/>
       <w:r>
@@ -585,7 +602,22 @@
     </w:p>
     <w:p>
       <w:r>
-        <w:t>Receiver get the data again and put ACK back to the channel. No state changes.</w:t>
+        <w:t xml:space="preserve">Receiver </w:t>
+      </w:r>
+      <w:r>
+        <w:rPr>
+          <w:noProof/>
+        </w:rPr>
+        <w:t>get</w:t>
+      </w:r>
+      <w:r>
+        <w:rPr>
+          <w:noProof/>
+        </w:rPr>
+        <w:t>s</w:t>
+      </w:r>
+      <w:r>
+        <w:t xml:space="preserve"> the data again and put ACK back to the channel. No state changes.</w:t>
       </w:r>
     </w:p>
     <w:p>
@@ -650,30 +682,53 @@
     </w:p>
     <w:p>
       <w:r>
-        <w:t xml:space="preserve">Sender get the ACK and state switches to </w:t>
-      </w:r>
-      <w:proofErr w:type="gramStart"/>
-      <w:r>
-        <w:t>Wait</w:t>
-      </w:r>
-      <w:proofErr w:type="gramEnd"/>
-      <w:r>
-        <w:t xml:space="preserve"> for call from above with sequence 1.</w:t>
-      </w:r>
-    </w:p>
-    <w:p>
-      <w:proofErr w:type="gramStart"/>
-      <w:r>
-        <w:t>And</w:t>
-      </w:r>
-      <w:proofErr w:type="gramEnd"/>
-      <w:r>
-        <w:t xml:space="preserve"> it is done transmit the data. </w:t>
-      </w:r>
-    </w:p>
-    <w:p>
-      <w:r>
-        <w:t>This is a possible way.</w:t>
+        <w:t xml:space="preserve">Sender </w:t>
+      </w:r>
+      <w:r>
+        <w:rPr>
+          <w:noProof/>
+        </w:rPr>
+        <w:t>get</w:t>
+      </w:r>
+      <w:r>
+        <w:rPr>
+          <w:noProof/>
+        </w:rPr>
+        <w:t>s</w:t>
+      </w:r>
+      <w:r>
+        <w:t xml:space="preserve"> the ACK and state switches to Wait for</w:t>
+      </w:r>
+      <w:r>
+        <w:t xml:space="preserve"> a</w:t>
+      </w:r>
+      <w:r>
+        <w:t xml:space="preserve"> </w:t>
+      </w:r>
+      <w:r>
+        <w:rPr>
+          <w:noProof/>
+        </w:rPr>
+        <w:t>call</w:t>
+      </w:r>
+      <w:r>
+        <w:t xml:space="preserve"> from above with sequence 1.</w:t>
+      </w:r>
+    </w:p>
+    <w:p>
+      <w:r>
+        <w:t xml:space="preserve">And it is done transmit the data. </w:t>
+      </w:r>
+    </w:p>
+    <w:p>
+      <w:r>
+        <w:rPr>
+          <w:noProof/>
+        </w:rPr>
+        <w:t>This</w:t>
+      </w:r>
+      <w:r>
+        <w:t xml:space="preserve"> is a possible way.</w:t>
       </w:r>
     </w:p>
     <w:p>
@@ -688,157 +743,129 @@
           <w:b/>
         </w:rPr>
       </w:pPr>
-      <w:proofErr w:type="gramStart"/>
       <w:r>
         <w:rPr>
           <w:rStyle w:val="fontstyle01"/>
           <w:b/>
         </w:rPr>
         <w:lastRenderedPageBreak/>
-        <w:t>Using the given protocol,</w:t>
-      </w:r>
-      <w:proofErr w:type="gramEnd"/>
+        <w:t xml:space="preserve">Using the given protocol, it is </w:t>
+      </w:r>
       <w:r>
         <w:rPr>
           <w:rStyle w:val="fontstyle01"/>
           <w:b/>
         </w:rPr>
-        <w:t xml:space="preserve"> </w:t>
-      </w:r>
-      <w:proofErr w:type="gramStart"/>
+        <w:t xml:space="preserve">not </w:t>
+      </w:r>
+      <w:r>
+        <w:rPr>
+          <w:rStyle w:val="fontstyle21"/>
+          <w:b w:val="0"/>
+        </w:rPr>
+        <w:t xml:space="preserve">always </w:t>
+      </w:r>
       <w:r>
         <w:rPr>
           <w:rStyle w:val="fontstyle01"/>
           <w:b/>
         </w:rPr>
-        <w:t>it</w:t>
-      </w:r>
-      <w:proofErr w:type="gramEnd"/>
-      <w:r>
+        <w:t>possible to transmit all of the data in the sender’s buffer to the receiver buffer.</w:t>
+      </w:r>
+    </w:p>
+    <w:p>
+      <w:pPr>
         <w:rPr>
           <w:rStyle w:val="fontstyle01"/>
           <w:b/>
         </w:rPr>
-        <w:t xml:space="preserve"> is </w:t>
-      </w:r>
-      <w:r>
+      </w:pPr>
+    </w:p>
+    <w:p>
+      <w:pPr>
         <w:rPr>
           <w:rStyle w:val="fontstyle01"/>
-          <w:b/>
-        </w:rPr>
-        <w:t xml:space="preserve">not </w:t>
-      </w:r>
-      <w:r>
-        <w:rPr>
-          <w:rStyle w:val="fontstyle21"/>
-          <w:b w:val="0"/>
-        </w:rPr>
-        <w:t xml:space="preserve">always </w:t>
-      </w:r>
+        </w:rPr>
+      </w:pPr>
       <w:r>
         <w:rPr>
           <w:rStyle w:val="fontstyle01"/>
-          <w:b/>
-        </w:rPr>
-        <w:t>possible to transmit all of the data in the sender’s buffer to the receiver buffer.</w:t>
+        </w:rPr>
+        <w:t xml:space="preserve">We ran </w:t>
       </w:r>
     </w:p>
     <w:p>
       <w:pPr>
         <w:rPr>
           <w:rStyle w:val="fontstyle01"/>
-          <w:b/>
-        </w:rPr>
-      </w:pPr>
-    </w:p>
-    <w:p>
-      <w:pPr>
+        </w:rPr>
+      </w:pPr>
+      <w:r>
         <w:rPr>
           <w:rStyle w:val="fontstyle01"/>
         </w:rPr>
-      </w:pPr>
+        <w:tab/>
+      </w:r>
       <w:r>
         <w:rPr>
           <w:rStyle w:val="fontstyle01"/>
         </w:rPr>
-        <w:t xml:space="preserve">We ran </w:t>
-      </w:r>
-    </w:p>
-    <w:p>
-      <w:pPr>
+        <w:t xml:space="preserve">check </w:t>
+      </w:r>
+      <w:proofErr w:type="spellStart"/>
+      <w:r>
         <w:rPr>
           <w:rStyle w:val="fontstyle01"/>
         </w:rPr>
-      </w:pPr>
+        <w:t>alwaysReliable</w:t>
+      </w:r>
+      <w:proofErr w:type="spellEnd"/>
       <w:r>
         <w:rPr>
           <w:rStyle w:val="fontstyle01"/>
         </w:rPr>
-        <w:tab/>
-      </w:r>
-      <w:proofErr w:type="gramStart"/>
+        <w:t xml:space="preserve">  for </w:t>
+      </w:r>
       <w:r>
         <w:rPr>
           <w:rStyle w:val="fontstyle01"/>
-        </w:rPr>
-        <w:t>check</w:t>
-      </w:r>
-      <w:proofErr w:type="gramEnd"/>
+          <w:noProof/>
+        </w:rPr>
+        <w:t>5</w:t>
+      </w:r>
       <w:r>
         <w:rPr>
           <w:rStyle w:val="fontstyle01"/>
         </w:rPr>
-        <w:t xml:space="preserve"> </w:t>
+        <w:t xml:space="preserve"> but exactly 8 Time, 2 </w:t>
       </w:r>
       <w:proofErr w:type="spellStart"/>
       <w:r>
         <w:rPr>
           <w:rStyle w:val="fontstyle01"/>
         </w:rPr>
-        <w:t>alwaysReliable</w:t>
+        <w:t>RealData</w:t>
       </w:r>
       <w:proofErr w:type="spellEnd"/>
-      <w:r>
+    </w:p>
+    <w:p>
+      <w:pPr>
         <w:rPr>
           <w:rStyle w:val="fontstyle01"/>
         </w:rPr>
-        <w:t xml:space="preserve">  for 5 but exactly 8 Time, 2 </w:t>
-      </w:r>
-      <w:proofErr w:type="spellStart"/>
-      <w:r>
+      </w:pPr>
+    </w:p>
+    <w:p>
+      <w:pPr>
         <w:rPr>
           <w:rStyle w:val="fontstyle01"/>
         </w:rPr>
-        <w:t>RealData</w:t>
-      </w:r>
-      <w:proofErr w:type="spellEnd"/>
-    </w:p>
-    <w:p>
-      <w:pPr>
+      </w:pPr>
+      <w:r>
         <w:rPr>
           <w:rStyle w:val="fontstyle01"/>
         </w:rPr>
-      </w:pPr>
-    </w:p>
-    <w:p>
-      <w:pPr>
-        <w:rPr>
-          <w:rStyle w:val="fontstyle01"/>
-        </w:rPr>
-      </w:pPr>
-      <w:proofErr w:type="gramStart"/>
-      <w:r>
-        <w:rPr>
-          <w:rStyle w:val="fontstyle01"/>
-        </w:rPr>
-        <w:t>And</w:t>
-      </w:r>
-      <w:proofErr w:type="gramEnd"/>
-      <w:r>
-        <w:rPr>
-          <w:rStyle w:val="fontstyle01"/>
-        </w:rPr>
-        <w:t xml:space="preserve"> we have a counterexample:</w:t>
+        <w:t>And we have a counterexample:</w:t>
       </w:r>
     </w:p>
     <w:p>
@@ -903,23 +930,43 @@
     </w:p>
     <w:p>
       <w:r>
-        <w:t xml:space="preserve">Sender state is Wait for call from above and sequence number is </w:t>
-      </w:r>
-      <w:proofErr w:type="gramStart"/>
-      <w:r>
-        <w:t>0</w:t>
-      </w:r>
-      <w:proofErr w:type="gramEnd"/>
-    </w:p>
-    <w:p>
-      <w:r>
-        <w:t xml:space="preserve">Receiver state is Wait for from below and sequence number is </w:t>
-      </w:r>
-      <w:proofErr w:type="gramStart"/>
-      <w:r>
-        <w:t>0</w:t>
-      </w:r>
-      <w:proofErr w:type="gramEnd"/>
+        <w:t xml:space="preserve">Sender state is Wait for call from </w:t>
+      </w:r>
+      <w:r>
+        <w:rPr>
+          <w:noProof/>
+        </w:rPr>
+        <w:t>above</w:t>
+      </w:r>
+      <w:r>
+        <w:rPr>
+          <w:noProof/>
+        </w:rPr>
+        <w:t>,</w:t>
+      </w:r>
+      <w:r>
+        <w:t xml:space="preserve"> and sequence number is 0</w:t>
+      </w:r>
+    </w:p>
+    <w:p>
+      <w:r>
+        <w:t xml:space="preserve">Receiver state is Wait for from </w:t>
+      </w:r>
+      <w:r>
+        <w:rPr>
+          <w:noProof/>
+        </w:rPr>
+        <w:t>below</w:t>
+      </w:r>
+      <w:r>
+        <w:rPr>
+          <w:noProof/>
+        </w:rPr>
+        <w:t>,</w:t>
+      </w:r>
+      <w:r>
+        <w:t xml:space="preserve"> and sequence number is 0</w:t>
+      </w:r>
     </w:p>
     <w:p>
       <w:r>
@@ -1043,7 +1090,16 @@
     </w:p>
     <w:p>
       <w:r>
-        <w:t xml:space="preserve">The data is corrupted.  </w:t>
+        <w:t xml:space="preserve">The data </w:t>
+      </w:r>
+      <w:r>
+        <w:rPr>
+          <w:noProof/>
+        </w:rPr>
+        <w:t>is corrupted</w:t>
+      </w:r>
+      <w:r>
+        <w:t xml:space="preserve">.  </w:t>
       </w:r>
     </w:p>
     <w:p>
@@ -1103,7 +1159,22 @@
     </w:p>
     <w:p>
       <w:r>
-        <w:t>The receiver receive the corrupted data and send NAK back.</w:t>
+        <w:t xml:space="preserve">The receiver </w:t>
+      </w:r>
+      <w:r>
+        <w:rPr>
+          <w:noProof/>
+        </w:rPr>
+        <w:t>receive</w:t>
+      </w:r>
+      <w:r>
+        <w:rPr>
+          <w:noProof/>
+        </w:rPr>
+        <w:t>s</w:t>
+      </w:r>
+      <w:r>
+        <w:t xml:space="preserve"> the corrupted data and send NAK back.</w:t>
       </w:r>
     </w:p>
     <w:p>
@@ -1164,7 +1235,22 @@
     <w:p>
       <w:r>
         <w:lastRenderedPageBreak/>
-        <w:t>Sender get the NAK and resend the last data.</w:t>
+        <w:t xml:space="preserve">Sender </w:t>
+      </w:r>
+      <w:r>
+        <w:rPr>
+          <w:noProof/>
+        </w:rPr>
+        <w:t>get</w:t>
+      </w:r>
+      <w:r>
+        <w:rPr>
+          <w:noProof/>
+        </w:rPr>
+        <w:t>s</w:t>
+      </w:r>
+      <w:r>
+        <w:t xml:space="preserve"> the NAK and resend the last data.</w:t>
       </w:r>
     </w:p>
     <w:p>
@@ -1226,11 +1312,12 @@
       <w:r>
         <w:t xml:space="preserve">The data </w:t>
       </w:r>
-      <w:proofErr w:type="gramStart"/>
-      <w:r>
+      <w:r>
+        <w:rPr>
+          <w:noProof/>
+        </w:rPr>
         <w:t>is corrupted</w:t>
       </w:r>
-      <w:proofErr w:type="gramEnd"/>
       <w:r>
         <w:t xml:space="preserve"> again.</w:t>
       </w:r>
@@ -1293,7 +1380,22 @@
     </w:p>
     <w:p>
       <w:r>
-        <w:t>Receiver received corrupted data and send NAK again.</w:t>
+        <w:t xml:space="preserve">Receiver received corrupted data and </w:t>
+      </w:r>
+      <w:r>
+        <w:rPr>
+          <w:noProof/>
+        </w:rPr>
+        <w:t>sen</w:t>
+      </w:r>
+      <w:r>
+        <w:rPr>
+          <w:noProof/>
+        </w:rPr>
+        <w:t>t</w:t>
+      </w:r>
+      <w:r>
+        <w:t xml:space="preserve"> NAK again.</w:t>
       </w:r>
     </w:p>
     <w:p>
@@ -1352,11 +1454,9 @@
       </w:r>
     </w:p>
     <w:p>
-      <w:proofErr w:type="gramStart"/>
       <w:r>
         <w:t>Sender received NAK and resend that data again.</w:t>
       </w:r>
-      <w:proofErr w:type="gramEnd"/>
     </w:p>
     <w:p/>
     <w:p>
@@ -1369,13 +1469,7 @@
         <w:rPr>
           <w:noProof/>
         </w:rPr>
-        <w:t>A</w:t>
-      </w:r>
-      <w:r>
-        <w:rPr>
-          <w:noProof/>
-        </w:rPr>
-        <w:t xml:space="preserve">s you can see above, There exist </w:t>
+        <w:t xml:space="preserve">As you can see above, There exist </w:t>
       </w:r>
       <w:r>
         <w:rPr>
@@ -1524,7 +1618,55 @@
           <w:noProof/>
         </w:rPr>
         <w:tab/>
-        <w:t>Assume the link is not reliable at all, and all packets are corrputed before it arrives, then the sender and reciever would just sending and responding NAK forever.</w:t>
+        <w:t xml:space="preserve">Assume the link is not reliable at all, and all packets are </w:t>
+      </w:r>
+      <w:r>
+        <w:rPr>
+          <w:noProof/>
+        </w:rPr>
+        <w:t>corr</w:t>
+      </w:r>
+      <w:r>
+        <w:rPr>
+          <w:noProof/>
+        </w:rPr>
+        <w:t>up</w:t>
+      </w:r>
+      <w:r>
+        <w:rPr>
+          <w:noProof/>
+        </w:rPr>
+        <w:t>ted</w:t>
+      </w:r>
+      <w:r>
+        <w:rPr>
+          <w:noProof/>
+        </w:rPr>
+        <w:t xml:space="preserve"> before it arrives, then the sender and </w:t>
+      </w:r>
+      <w:r>
+        <w:rPr>
+          <w:noProof/>
+        </w:rPr>
+        <w:t>rec</w:t>
+      </w:r>
+      <w:r>
+        <w:rPr>
+          <w:noProof/>
+        </w:rPr>
+        <w:t>ei</w:t>
+      </w:r>
+      <w:r>
+        <w:rPr>
+          <w:noProof/>
+        </w:rPr>
+        <w:t>ver</w:t>
+      </w:r>
+      <w:r>
+        <w:rPr>
+          <w:noProof/>
+        </w:rPr>
+        <w:t xml:space="preserve"> would just sending and responding NAK forever.</w:t>
       </w:r>
     </w:p>
     <w:p>
@@ -1680,7 +1822,27 @@
           <w:b/>
         </w:rPr>
         <w:lastRenderedPageBreak/>
-        <w:t>If the network guarantees that for every packet there can be no more than one send/receive error in the wire, is it always possible to send the entire data from the sender buffer to the receiver buffer using the protocol.</w:t>
+        <w:t xml:space="preserve">If the network guarantees that for every packet there can be no more than one send/receive </w:t>
+      </w:r>
+      <w:r>
+        <w:rPr>
+          <w:b/>
+          <w:noProof/>
+        </w:rPr>
+        <w:t>error</w:t>
+      </w:r>
+      <w:r>
+        <w:rPr>
+          <w:b/>
+        </w:rPr>
+        <w:t xml:space="preserve"> in the wire, is it always possible to send the entire data from the sender buffer to the receiver buffer using the </w:t>
+      </w:r>
+      <w:r>
+        <w:rPr>
+          <w:b/>
+          <w:noProof/>
+        </w:rPr>
+        <w:t>protocol.</w:t>
       </w:r>
     </w:p>
     <w:p>
@@ -1793,13 +1955,30 @@
     </w:p>
     <w:p>
       <w:r>
-        <w:t>After seeing the diagram, we found that it is doing the correct behavior just like what we described in previous section. However, since we only allow 10 Times, the transmitting process does not have enough time to finish. That is why we have this counterexample. We concluded that this is not a flaw in the protocol. It is a problem of how Alloy model the protocol.</w:t>
-      </w:r>
-    </w:p>
-    <w:p>
+        <w:t>After seeing the diagram, we found that it is doing the correct behavior just like what we described in</w:t>
+      </w:r>
+      <w:r>
+        <w:t xml:space="preserve"> the</w:t>
+      </w:r>
+      <w:r>
+        <w:t xml:space="preserve"> </w:t>
+      </w:r>
+      <w:r>
+        <w:rPr>
+          <w:noProof/>
+        </w:rPr>
+        <w:t>previous</w:t>
+      </w:r>
+      <w:r>
+        <w:t xml:space="preserve"> section. However, since we only allow 10 Times, the transmitting process does not have enough time to finish. That is why we have this counterexample. We concluded that th</w:t>
+      </w:r>
       <w:bookmarkStart w:id="0" w:name="_GoBack"/>
       <w:bookmarkEnd w:id="0"/>
-    </w:p>
+      <w:r>
+        <w:t>is is not a flaw in the protocol. It is a problem of how Alloy model the protocol.</w:t>
+      </w:r>
+    </w:p>
+    <w:p/>
     <w:p>
       <w:pPr>
         <w:rPr>
@@ -1807,13 +1986,23 @@
           <w:color w:val="000000"/>
         </w:rPr>
       </w:pPr>
-      <w:proofErr w:type="gramStart"/>
-      <w:r>
-        <w:t>So</w:t>
-      </w:r>
-      <w:proofErr w:type="gramEnd"/>
-      <w:r>
-        <w:t xml:space="preserve">, there is no real counterexample that disprove the </w:t>
+      <w:r>
+        <w:t xml:space="preserve">So, there is no real counterexample that </w:t>
+      </w:r>
+      <w:r>
+        <w:rPr>
+          <w:noProof/>
+        </w:rPr>
+        <w:t>disprove</w:t>
+      </w:r>
+      <w:r>
+        <w:rPr>
+          <w:noProof/>
+        </w:rPr>
+        <w:t>s</w:t>
+      </w:r>
+      <w:r>
+        <w:t xml:space="preserve"> the </w:t>
       </w:r>
       <w:r>
         <w:rPr>
@@ -1850,7 +2039,7 @@
       </w:pPr>
     </w:pPrDefault>
   </w:docDefaults>
-  <w:latentStyles w:defLockedState="0" w:defUIPriority="99" w:defSemiHidden="0" w:defUnhideWhenUsed="0" w:defQFormat="0" w:count="371">
+  <w:latentStyles w:defLockedState="0" w:defUIPriority="99" w:defSemiHidden="0" w:defUnhideWhenUsed="0" w:defQFormat="0" w:count="374">
     <w:lsdException w:name="Normal" w:uiPriority="0" w:qFormat="1"/>
     <w:lsdException w:name="heading 1" w:uiPriority="9" w:qFormat="1"/>
     <w:lsdException w:name="heading 2" w:semiHidden="1" w:uiPriority="9" w:unhideWhenUsed="1" w:qFormat="1"/>
@@ -1956,7 +2145,6 @@
     <w:lsdException w:name="HTML Sample" w:semiHidden="1" w:unhideWhenUsed="1"/>
     <w:lsdException w:name="HTML Typewriter" w:semiHidden="1" w:unhideWhenUsed="1"/>
     <w:lsdException w:name="HTML Variable" w:semiHidden="1" w:unhideWhenUsed="1"/>
-    <w:lsdException w:name="Normal Table" w:semiHidden="1" w:unhideWhenUsed="1"/>
     <w:lsdException w:name="annotation subject" w:semiHidden="1" w:unhideWhenUsed="1"/>
     <w:lsdException w:name="No List" w:semiHidden="1" w:unhideWhenUsed="1"/>
     <w:lsdException w:name="Outline List 1" w:semiHidden="1" w:unhideWhenUsed="1"/>
@@ -2001,7 +2189,6 @@
     <w:lsdException w:name="Table Professional" w:semiHidden="1" w:unhideWhenUsed="1"/>
     <w:lsdException w:name="Table Subtle 1" w:semiHidden="1" w:unhideWhenUsed="1"/>
     <w:lsdException w:name="Table Subtle 2" w:semiHidden="1" w:unhideWhenUsed="1"/>
-    <w:lsdException w:name="Table Web 1" w:semiHidden="1" w:unhideWhenUsed="1"/>
     <w:lsdException w:name="Table Web 2" w:semiHidden="1" w:unhideWhenUsed="1"/>
     <w:lsdException w:name="Table Web 3" w:semiHidden="1" w:unhideWhenUsed="1"/>
     <w:lsdException w:name="Balloon Text" w:semiHidden="1" w:unhideWhenUsed="1"/>
@@ -2222,6 +2409,9 @@
     <w:lsdException w:name="List Table 5 Dark Accent 6" w:uiPriority="50"/>
     <w:lsdException w:name="List Table 6 Colorful Accent 6" w:uiPriority="51"/>
     <w:lsdException w:name="List Table 7 Colorful Accent 6" w:uiPriority="52"/>
+    <w:lsdException w:name="Mention" w:semiHidden="1" w:unhideWhenUsed="1"/>
+    <w:lsdException w:name="Smart Hyperlink" w:semiHidden="1" w:unhideWhenUsed="1"/>
+    <w:lsdException w:name="Hashtag" w:semiHidden="1" w:unhideWhenUsed="1"/>
   </w:latentStyles>
   <w:style w:type="paragraph" w:default="1" w:styleId="Normal">
     <w:name w:val="Normal"/>

</xml_diff>